<commit_message>
Another small fix in the report
</commit_message>
<xml_diff>
--- a/Report.docx
+++ b/Report.docx
@@ -152,30 +152,36 @@
         <w:rPr>
           <w:lang w:val="en-US"/>
         </w:rPr>
-        <w:t>receives a message, after verifying that the signature is valid, it verifies if the timestamp is later than the last received timestamp, therefore ensuring freshness. Since the users don’t save a state, they receive the responses with the timestamp of the notary or the server of another user along with the timestamp corresponding to the request, avoiding the replay of previous responses. This also allows the user to verify if the answer corresponds to the reque</w:t>
+        <w:t>receives a message, after verifying that the signature is valid, it verifies if the timestamp is later than the last received timestamp, therefore ensuring freshness. Since the users don’t save a state, they receive the responses with the timestamp of the notary or the server of another user along with the timestamp corresponding to the request, avoiding the replay of previous responses. This also allows the user to verify if the answer corresponds to the request. The replay attacks are mitigated with this mechanism because the timestamps are also signed by the sender so, they can’t be forged. In addition, it prevents an attack window</w:t>
+      </w:r>
+      <w:r>
+        <w:rPr>
+          <w:lang w:val="en-US"/>
+        </w:rPr>
+        <w:t>.</w:t>
+      </w:r>
+      <w:r>
+        <w:rPr>
+          <w:lang w:val="en-US"/>
+        </w:rPr>
+        <w:t xml:space="preserve"> The timestamps are obtained using the method </w:t>
+      </w:r>
+      <w:proofErr w:type="spellStart"/>
+      <w:r>
+        <w:rPr>
+          <w:lang w:val="en-US"/>
+        </w:rPr>
+        <w:t>System.currentTimeMillis</w:t>
+      </w:r>
+      <w:proofErr w:type="spellEnd"/>
+      <w:r>
+        <w:rPr>
+          <w:lang w:val="en-US"/>
+        </w:rPr>
+        <w:t>().</w:t>
       </w:r>
       <w:bookmarkStart w:id="0" w:name="_GoBack"/>
       <w:bookmarkEnd w:id="0"/>
-      <w:r>
-        <w:rPr>
-          <w:lang w:val="en-US"/>
-        </w:rPr>
-        <w:t xml:space="preserve">st. The replay attacks are mitigated with this mechanism because the timestamps are also signed by the sender so, they can’t be forged. In addition, it prevents an attack window. In case of error, the timestamp is also sent. The timestamps are obtained using the method </w:t>
-      </w:r>
-      <w:proofErr w:type="spellStart"/>
-      <w:r>
-        <w:rPr>
-          <w:lang w:val="en-US"/>
-        </w:rPr>
-        <w:t>System.currentTimeMillis</w:t>
-      </w:r>
-      <w:proofErr w:type="spellEnd"/>
-      <w:r>
-        <w:rPr>
-          <w:lang w:val="en-US"/>
-        </w:rPr>
-        <w:t>().</w:t>
-      </w:r>
     </w:p>
     <w:p>
       <w:pPr>

</xml_diff>